<commit_message>
Updates to Summary Report. Handles indicators
</commit_message>
<xml_diff>
--- a/erb/app/src/main/resources/staticData/supportingDocs/Actions_Brainstorming_Instructions.docx
+++ b/erb/app/src/main/resources/staticData/supportingDocs/Actions_Brainstorming_Instructions.docx
@@ -490,10 +490,7 @@
         <w:t>think could help achieve the vision statement</w:t>
       </w:r>
       <w:r>
-        <w:t xml:space="preserve"> </w:t>
-      </w:r>
-      <w:r>
-        <w:t>on individual sheets of paper</w:t>
+        <w:t xml:space="preserve"> on individual sheets of paper</w:t>
       </w:r>
       <w:r>
         <w:t xml:space="preserve">. </w:t>
@@ -695,6 +692,764 @@
           <w:sz w:val="24"/>
           <w:szCs w:val="24"/>
         </w:rPr>
+      </w:pPr>
+    </w:p>
+    <w:tbl>
+      <w:tblPr>
+        <w:tblW w:w="0" w:type="auto"/>
+        <w:tblLayout w:type="fixed"/>
+        <w:tblLook w:val="04A0" w:firstRow="1" w:lastRow="0" w:firstColumn="1" w:lastColumn="0" w:noHBand="0" w:noVBand="1"/>
+        <w:tblCaption w:val="Actions Brainstorming"/>
+        <w:tblDescription w:val="Actions Brainstorming"/>
+      </w:tblPr>
+      <w:tblGrid>
+        <w:gridCol w:w="2627"/>
+        <w:gridCol w:w="6733"/>
+      </w:tblGrid>
+      <w:tr>
+        <w:trPr>
+          <w:trHeight w:val="390"/>
+        </w:trPr>
+        <w:tc>
+          <w:tcPr>
+            <w:tcW w:w="2627" w:type="dxa"/>
+            <w:tcBorders>
+              <w:top w:val="single" w:sz="6" w:space="0" w:color="000000" w:themeColor="text1"/>
+              <w:left w:val="single" w:sz="6" w:space="0" w:color="000000" w:themeColor="text1"/>
+              <w:bottom w:val="single" w:sz="6" w:space="0" w:color="000000" w:themeColor="text1"/>
+              <w:right w:val="single" w:sz="6" w:space="0" w:color="000000" w:themeColor="text1"/>
+            </w:tcBorders>
+          </w:tcPr>
+          <w:p>
+            <w:pPr>
+              <w:spacing w:after="0" w:line="240" w:lineRule="auto"/>
+              <w:contextualSpacing/>
+              <w:rPr>
+                <w:rFonts w:ascii="Calibri" w:eastAsia="Calibri" w:hAnsi="Calibri" w:cs="Calibri"/>
+                <w:color w:val="000000" w:themeColor="text1"/>
+                <w:sz w:val="28"/>
+                <w:szCs w:val="28"/>
+              </w:rPr>
+            </w:pPr>
+            <w:r>
+              <w:rPr>
+                <w:rFonts w:ascii="Calibri" w:eastAsia="Calibri" w:hAnsi="Calibri" w:cs="Calibri"/>
+                <w:b/>
+                <w:bCs/>
+                <w:color w:val="000000" w:themeColor="text1"/>
+                <w:sz w:val="28"/>
+                <w:szCs w:val="28"/>
+              </w:rPr>
+              <w:t>Action Area #1</w:t>
+            </w:r>
+            <w:r>
+              <w:rPr>
+                <w:rFonts w:ascii="Calibri" w:eastAsia="Calibri" w:hAnsi="Calibri" w:cs="Calibri"/>
+                <w:color w:val="000000" w:themeColor="text1"/>
+                <w:sz w:val="28"/>
+                <w:szCs w:val="28"/>
+              </w:rPr>
+              <w:t xml:space="preserve"> </w:t>
+            </w:r>
+          </w:p>
+        </w:tc>
+        <w:tc>
+          <w:tcPr>
+            <w:tcW w:w="6733" w:type="dxa"/>
+            <w:tcBorders>
+              <w:top w:val="single" w:sz="6" w:space="0" w:color="000000" w:themeColor="text1"/>
+              <w:left w:val="single" w:sz="6" w:space="0" w:color="000000" w:themeColor="text1"/>
+              <w:bottom w:val="single" w:sz="6" w:space="0" w:color="000000" w:themeColor="text1"/>
+              <w:right w:val="single" w:sz="6" w:space="0" w:color="000000" w:themeColor="text1"/>
+            </w:tcBorders>
+          </w:tcPr>
+          <w:p>
+            <w:pPr>
+              <w:spacing w:after="0" w:line="240" w:lineRule="auto"/>
+              <w:contextualSpacing/>
+              <w:rPr>
+                <w:rFonts w:ascii="Calibri" w:eastAsia="Calibri" w:hAnsi="Calibri" w:cs="Calibri"/>
+                <w:color w:val="000000" w:themeColor="text1"/>
+                <w:sz w:val="28"/>
+                <w:szCs w:val="28"/>
+              </w:rPr>
+            </w:pPr>
+          </w:p>
+          <w:p>
+            <w:pPr>
+              <w:spacing w:after="0" w:line="240" w:lineRule="auto"/>
+              <w:contextualSpacing/>
+              <w:rPr>
+                <w:rFonts w:ascii="Calibri" w:eastAsia="Calibri" w:hAnsi="Calibri" w:cs="Calibri"/>
+                <w:color w:val="000000" w:themeColor="text1"/>
+                <w:sz w:val="28"/>
+                <w:szCs w:val="28"/>
+              </w:rPr>
+            </w:pPr>
+          </w:p>
+        </w:tc>
+      </w:tr>
+      <w:tr>
+        <w:trPr>
+          <w:trHeight w:val="495"/>
+        </w:trPr>
+        <w:tc>
+          <w:tcPr>
+            <w:tcW w:w="2627" w:type="dxa"/>
+            <w:tcBorders>
+              <w:top w:val="single" w:sz="6" w:space="0" w:color="000000" w:themeColor="text1"/>
+              <w:left w:val="single" w:sz="6" w:space="0" w:color="000000" w:themeColor="text1"/>
+              <w:bottom w:val="single" w:sz="6" w:space="0" w:color="000000" w:themeColor="text1"/>
+              <w:right w:val="single" w:sz="6" w:space="0" w:color="000000" w:themeColor="text1"/>
+            </w:tcBorders>
+          </w:tcPr>
+          <w:p>
+            <w:pPr>
+              <w:spacing w:after="0" w:line="240" w:lineRule="auto"/>
+              <w:contextualSpacing/>
+              <w:rPr>
+                <w:rFonts w:ascii="Calibri" w:eastAsia="Calibri" w:hAnsi="Calibri" w:cs="Calibri"/>
+                <w:color w:val="000000" w:themeColor="text1"/>
+                <w:sz w:val="28"/>
+                <w:szCs w:val="28"/>
+              </w:rPr>
+            </w:pPr>
+            <w:r>
+              <w:rPr>
+                <w:rFonts w:ascii="Calibri" w:eastAsia="Calibri" w:hAnsi="Calibri" w:cs="Calibri"/>
+                <w:b/>
+                <w:bCs/>
+                <w:color w:val="000000" w:themeColor="text1"/>
+                <w:sz w:val="28"/>
+                <w:szCs w:val="28"/>
+              </w:rPr>
+              <w:t>Vision</w:t>
+            </w:r>
+            <w:r>
+              <w:rPr>
+                <w:rFonts w:ascii="Calibri" w:eastAsia="Calibri" w:hAnsi="Calibri" w:cs="Calibri"/>
+                <w:color w:val="000000" w:themeColor="text1"/>
+                <w:sz w:val="28"/>
+                <w:szCs w:val="28"/>
+              </w:rPr>
+              <w:t xml:space="preserve"> </w:t>
+            </w:r>
+          </w:p>
+        </w:tc>
+        <w:tc>
+          <w:tcPr>
+            <w:tcW w:w="6733" w:type="dxa"/>
+            <w:tcBorders>
+              <w:top w:val="single" w:sz="6" w:space="0" w:color="000000" w:themeColor="text1"/>
+              <w:left w:val="single" w:sz="6" w:space="0" w:color="000000" w:themeColor="text1"/>
+              <w:bottom w:val="single" w:sz="6" w:space="0" w:color="000000" w:themeColor="text1"/>
+              <w:right w:val="single" w:sz="6" w:space="0" w:color="000000" w:themeColor="text1"/>
+            </w:tcBorders>
+          </w:tcPr>
+          <w:p>
+            <w:pPr>
+              <w:spacing w:after="0" w:line="240" w:lineRule="auto"/>
+              <w:contextualSpacing/>
+              <w:rPr>
+                <w:rFonts w:ascii="Calibri" w:eastAsia="Calibri" w:hAnsi="Calibri" w:cs="Calibri"/>
+                <w:color w:val="000000" w:themeColor="text1"/>
+                <w:sz w:val="28"/>
+                <w:szCs w:val="28"/>
+              </w:rPr>
+            </w:pPr>
+          </w:p>
+          <w:p>
+            <w:pPr>
+              <w:spacing w:after="0" w:line="240" w:lineRule="auto"/>
+              <w:contextualSpacing/>
+              <w:rPr>
+                <w:rFonts w:ascii="Calibri" w:eastAsia="Calibri" w:hAnsi="Calibri" w:cs="Calibri"/>
+                <w:color w:val="000000" w:themeColor="text1"/>
+                <w:sz w:val="28"/>
+                <w:szCs w:val="28"/>
+              </w:rPr>
+            </w:pPr>
+          </w:p>
+        </w:tc>
+      </w:tr>
+      <w:tr>
+        <w:trPr>
+          <w:trHeight w:val="495"/>
+        </w:trPr>
+        <w:tc>
+          <w:tcPr>
+            <w:tcW w:w="2627" w:type="dxa"/>
+            <w:tcBorders>
+              <w:top w:val="single" w:sz="6" w:space="0" w:color="000000" w:themeColor="text1"/>
+              <w:left w:val="single" w:sz="6" w:space="0" w:color="000000" w:themeColor="text1"/>
+              <w:bottom w:val="single" w:sz="6" w:space="0" w:color="000000" w:themeColor="text1"/>
+              <w:right w:val="single" w:sz="6" w:space="0" w:color="000000" w:themeColor="text1"/>
+            </w:tcBorders>
+          </w:tcPr>
+          <w:p>
+            <w:pPr>
+              <w:spacing w:after="0" w:line="240" w:lineRule="auto"/>
+              <w:contextualSpacing/>
+              <w:rPr>
+                <w:rFonts w:ascii="Calibri" w:eastAsia="Calibri" w:hAnsi="Calibri" w:cs="Calibri"/>
+                <w:color w:val="000000" w:themeColor="text1"/>
+                <w:sz w:val="28"/>
+                <w:szCs w:val="28"/>
+              </w:rPr>
+            </w:pPr>
+            <w:r>
+              <w:rPr>
+                <w:rFonts w:ascii="Calibri" w:eastAsia="Calibri" w:hAnsi="Calibri" w:cs="Calibri"/>
+                <w:b/>
+                <w:bCs/>
+                <w:color w:val="000000" w:themeColor="text1"/>
+                <w:sz w:val="28"/>
+                <w:szCs w:val="28"/>
+              </w:rPr>
+              <w:t>Actions Brainstorming</w:t>
+            </w:r>
+            <w:r>
+              <w:rPr>
+                <w:rFonts w:ascii="Calibri" w:eastAsia="Calibri" w:hAnsi="Calibri" w:cs="Calibri"/>
+                <w:color w:val="000000" w:themeColor="text1"/>
+                <w:sz w:val="28"/>
+                <w:szCs w:val="28"/>
+              </w:rPr>
+              <w:t xml:space="preserve"> </w:t>
+            </w:r>
+          </w:p>
+        </w:tc>
+        <w:tc>
+          <w:tcPr>
+            <w:tcW w:w="6733" w:type="dxa"/>
+            <w:tcBorders>
+              <w:top w:val="single" w:sz="6" w:space="0" w:color="000000" w:themeColor="text1"/>
+              <w:left w:val="single" w:sz="6" w:space="0" w:color="000000" w:themeColor="text1"/>
+              <w:bottom w:val="single" w:sz="6" w:space="0" w:color="000000" w:themeColor="text1"/>
+              <w:right w:val="single" w:sz="6" w:space="0" w:color="000000" w:themeColor="text1"/>
+            </w:tcBorders>
+          </w:tcPr>
+          <w:p>
+            <w:pPr>
+              <w:spacing w:after="0" w:line="240" w:lineRule="auto"/>
+              <w:contextualSpacing/>
+              <w:rPr>
+                <w:rFonts w:ascii="Calibri" w:eastAsia="Calibri" w:hAnsi="Calibri" w:cs="Calibri"/>
+                <w:color w:val="000000" w:themeColor="text1"/>
+                <w:sz w:val="28"/>
+                <w:szCs w:val="28"/>
+              </w:rPr>
+            </w:pPr>
+            <w:r>
+              <w:rPr>
+                <w:rFonts w:ascii="Calibri" w:eastAsia="Calibri" w:hAnsi="Calibri" w:cs="Calibri"/>
+                <w:color w:val="000000" w:themeColor="text1"/>
+                <w:sz w:val="28"/>
+                <w:szCs w:val="28"/>
+              </w:rPr>
+              <w:t xml:space="preserve"> </w:t>
+            </w:r>
+          </w:p>
+        </w:tc>
+      </w:tr>
+      <w:tr>
+        <w:trPr>
+          <w:trHeight w:val="495"/>
+        </w:trPr>
+        <w:tc>
+          <w:tcPr>
+            <w:tcW w:w="2627" w:type="dxa"/>
+            <w:tcBorders>
+              <w:top w:val="single" w:sz="6" w:space="0" w:color="000000" w:themeColor="text1"/>
+              <w:left w:val="single" w:sz="6" w:space="0" w:color="000000" w:themeColor="text1"/>
+              <w:bottom w:val="single" w:sz="6" w:space="0" w:color="000000" w:themeColor="text1"/>
+              <w:right w:val="single" w:sz="6" w:space="0" w:color="000000" w:themeColor="text1"/>
+            </w:tcBorders>
+          </w:tcPr>
+          <w:p>
+            <w:pPr>
+              <w:spacing w:after="0" w:line="240" w:lineRule="auto"/>
+              <w:contextualSpacing/>
+              <w:rPr>
+                <w:rFonts w:ascii="Calibri" w:eastAsia="Calibri" w:hAnsi="Calibri" w:cs="Calibri"/>
+                <w:color w:val="000000" w:themeColor="text1"/>
+                <w:sz w:val="28"/>
+                <w:szCs w:val="28"/>
+              </w:rPr>
+            </w:pPr>
+            <w:r>
+              <w:rPr>
+                <w:rFonts w:ascii="Calibri" w:eastAsia="Calibri" w:hAnsi="Calibri" w:cs="Calibri"/>
+                <w:color w:val="000000" w:themeColor="text1"/>
+                <w:sz w:val="28"/>
+                <w:szCs w:val="28"/>
+              </w:rPr>
+              <w:lastRenderedPageBreak/>
+              <w:t xml:space="preserve">Infrastructure actions </w:t>
+            </w:r>
+          </w:p>
+        </w:tc>
+        <w:tc>
+          <w:tcPr>
+            <w:tcW w:w="6733" w:type="dxa"/>
+            <w:tcBorders>
+              <w:top w:val="single" w:sz="6" w:space="0" w:color="000000" w:themeColor="text1"/>
+              <w:left w:val="single" w:sz="6" w:space="0" w:color="000000" w:themeColor="text1"/>
+              <w:bottom w:val="single" w:sz="6" w:space="0" w:color="000000" w:themeColor="text1"/>
+              <w:right w:val="single" w:sz="6" w:space="0" w:color="000000" w:themeColor="text1"/>
+            </w:tcBorders>
+          </w:tcPr>
+          <w:p>
+            <w:pPr>
+              <w:pStyle w:val="ListParagraph"/>
+              <w:numPr>
+                <w:ilvl w:val="0"/>
+                <w:numId w:val="0"/>
+              </w:numPr>
+              <w:contextualSpacing/>
+              <w:rPr>
+                <w:rFonts w:eastAsia="Calibri"/>
+                <w:color w:val="000000" w:themeColor="text1"/>
+                <w:sz w:val="28"/>
+                <w:szCs w:val="28"/>
+              </w:rPr>
+            </w:pPr>
+          </w:p>
+          <w:p>
+            <w:pPr>
+              <w:spacing w:after="0" w:line="240" w:lineRule="auto"/>
+              <w:contextualSpacing/>
+              <w:rPr>
+                <w:rFonts w:ascii="Calibri" w:eastAsia="Calibri" w:hAnsi="Calibri" w:cs="Calibri"/>
+                <w:color w:val="000000" w:themeColor="text1"/>
+                <w:sz w:val="28"/>
+                <w:szCs w:val="28"/>
+              </w:rPr>
+            </w:pPr>
+          </w:p>
+          <w:p>
+            <w:pPr>
+              <w:spacing w:after="0" w:line="240" w:lineRule="auto"/>
+              <w:contextualSpacing/>
+              <w:rPr>
+                <w:rFonts w:ascii="Calibri" w:eastAsia="Calibri" w:hAnsi="Calibri" w:cs="Calibri"/>
+                <w:color w:val="000000" w:themeColor="text1"/>
+                <w:sz w:val="28"/>
+                <w:szCs w:val="28"/>
+              </w:rPr>
+            </w:pPr>
+          </w:p>
+        </w:tc>
+      </w:tr>
+      <w:tr>
+        <w:trPr>
+          <w:trHeight w:val="495"/>
+        </w:trPr>
+        <w:tc>
+          <w:tcPr>
+            <w:tcW w:w="2627" w:type="dxa"/>
+            <w:tcBorders>
+              <w:top w:val="single" w:sz="6" w:space="0" w:color="000000" w:themeColor="text1"/>
+              <w:left w:val="single" w:sz="6" w:space="0" w:color="000000" w:themeColor="text1"/>
+              <w:bottom w:val="single" w:sz="6" w:space="0" w:color="000000" w:themeColor="text1"/>
+              <w:right w:val="single" w:sz="6" w:space="0" w:color="000000" w:themeColor="text1"/>
+            </w:tcBorders>
+          </w:tcPr>
+          <w:p>
+            <w:pPr>
+              <w:spacing w:after="0" w:line="240" w:lineRule="auto"/>
+              <w:contextualSpacing/>
+              <w:rPr>
+                <w:rFonts w:ascii="Calibri" w:eastAsia="Calibri" w:hAnsi="Calibri" w:cs="Calibri"/>
+                <w:color w:val="000000" w:themeColor="text1"/>
+                <w:sz w:val="28"/>
+                <w:szCs w:val="28"/>
+              </w:rPr>
+            </w:pPr>
+            <w:r>
+              <w:rPr>
+                <w:rFonts w:ascii="Calibri" w:eastAsia="Calibri" w:hAnsi="Calibri" w:cs="Calibri"/>
+                <w:color w:val="000000" w:themeColor="text1"/>
+                <w:sz w:val="28"/>
+                <w:szCs w:val="28"/>
+              </w:rPr>
+              <w:t xml:space="preserve">Policy actions </w:t>
+            </w:r>
+          </w:p>
+        </w:tc>
+        <w:tc>
+          <w:tcPr>
+            <w:tcW w:w="6733" w:type="dxa"/>
+            <w:tcBorders>
+              <w:top w:val="single" w:sz="6" w:space="0" w:color="000000" w:themeColor="text1"/>
+              <w:left w:val="single" w:sz="6" w:space="0" w:color="000000" w:themeColor="text1"/>
+              <w:bottom w:val="single" w:sz="6" w:space="0" w:color="000000" w:themeColor="text1"/>
+              <w:right w:val="single" w:sz="6" w:space="0" w:color="000000" w:themeColor="text1"/>
+            </w:tcBorders>
+          </w:tcPr>
+          <w:p>
+            <w:pPr>
+              <w:pStyle w:val="ListParagraph"/>
+              <w:numPr>
+                <w:ilvl w:val="0"/>
+                <w:numId w:val="0"/>
+              </w:numPr>
+              <w:contextualSpacing/>
+              <w:rPr>
+                <w:rFonts w:eastAsia="Calibri"/>
+                <w:color w:val="000000" w:themeColor="text1"/>
+                <w:sz w:val="28"/>
+                <w:szCs w:val="28"/>
+              </w:rPr>
+            </w:pPr>
+          </w:p>
+          <w:p>
+            <w:pPr>
+              <w:spacing w:after="0" w:line="240" w:lineRule="auto"/>
+              <w:contextualSpacing/>
+              <w:rPr>
+                <w:rFonts w:ascii="Calibri" w:eastAsia="Calibri" w:hAnsi="Calibri" w:cs="Calibri"/>
+                <w:color w:val="000000" w:themeColor="text1"/>
+                <w:sz w:val="28"/>
+                <w:szCs w:val="28"/>
+              </w:rPr>
+            </w:pPr>
+          </w:p>
+          <w:p>
+            <w:pPr>
+              <w:spacing w:after="0" w:line="240" w:lineRule="auto"/>
+              <w:contextualSpacing/>
+              <w:rPr>
+                <w:rFonts w:ascii="Calibri" w:eastAsia="Calibri" w:hAnsi="Calibri" w:cs="Calibri"/>
+                <w:color w:val="000000" w:themeColor="text1"/>
+                <w:sz w:val="28"/>
+                <w:szCs w:val="28"/>
+              </w:rPr>
+            </w:pPr>
+          </w:p>
+        </w:tc>
+      </w:tr>
+      <w:tr>
+        <w:trPr>
+          <w:trHeight w:val="495"/>
+        </w:trPr>
+        <w:tc>
+          <w:tcPr>
+            <w:tcW w:w="2627" w:type="dxa"/>
+            <w:tcBorders>
+              <w:top w:val="single" w:sz="6" w:space="0" w:color="000000" w:themeColor="text1"/>
+              <w:left w:val="single" w:sz="6" w:space="0" w:color="000000" w:themeColor="text1"/>
+              <w:bottom w:val="single" w:sz="6" w:space="0" w:color="000000" w:themeColor="text1"/>
+              <w:right w:val="single" w:sz="6" w:space="0" w:color="000000" w:themeColor="text1"/>
+            </w:tcBorders>
+          </w:tcPr>
+          <w:p>
+            <w:pPr>
+              <w:spacing w:after="0" w:line="240" w:lineRule="auto"/>
+              <w:contextualSpacing/>
+              <w:rPr>
+                <w:rFonts w:ascii="Calibri" w:eastAsia="Calibri" w:hAnsi="Calibri" w:cs="Calibri"/>
+                <w:color w:val="000000" w:themeColor="text1"/>
+                <w:sz w:val="28"/>
+                <w:szCs w:val="28"/>
+              </w:rPr>
+            </w:pPr>
+            <w:r>
+              <w:rPr>
+                <w:rFonts w:ascii="Calibri" w:eastAsia="Calibri" w:hAnsi="Calibri" w:cs="Calibri"/>
+                <w:color w:val="000000" w:themeColor="text1"/>
+                <w:sz w:val="28"/>
+                <w:szCs w:val="28"/>
+              </w:rPr>
+              <w:t xml:space="preserve">Government actions </w:t>
+            </w:r>
+          </w:p>
+        </w:tc>
+        <w:tc>
+          <w:tcPr>
+            <w:tcW w:w="6733" w:type="dxa"/>
+            <w:tcBorders>
+              <w:top w:val="single" w:sz="6" w:space="0" w:color="000000" w:themeColor="text1"/>
+              <w:left w:val="single" w:sz="6" w:space="0" w:color="000000" w:themeColor="text1"/>
+              <w:bottom w:val="single" w:sz="6" w:space="0" w:color="000000" w:themeColor="text1"/>
+              <w:right w:val="single" w:sz="6" w:space="0" w:color="000000" w:themeColor="text1"/>
+            </w:tcBorders>
+          </w:tcPr>
+          <w:p>
+            <w:pPr>
+              <w:pStyle w:val="ListParagraph"/>
+              <w:numPr>
+                <w:ilvl w:val="0"/>
+                <w:numId w:val="0"/>
+              </w:numPr>
+              <w:contextualSpacing/>
+              <w:rPr>
+                <w:rFonts w:eastAsia="Calibri"/>
+                <w:color w:val="000000" w:themeColor="text1"/>
+                <w:sz w:val="28"/>
+                <w:szCs w:val="28"/>
+              </w:rPr>
+            </w:pPr>
+          </w:p>
+          <w:p>
+            <w:pPr>
+              <w:spacing w:after="0" w:line="240" w:lineRule="auto"/>
+              <w:contextualSpacing/>
+              <w:rPr>
+                <w:rFonts w:ascii="Calibri" w:eastAsia="Calibri" w:hAnsi="Calibri" w:cs="Calibri"/>
+                <w:color w:val="000000" w:themeColor="text1"/>
+                <w:sz w:val="28"/>
+                <w:szCs w:val="28"/>
+              </w:rPr>
+            </w:pPr>
+          </w:p>
+          <w:p>
+            <w:pPr>
+              <w:spacing w:after="0" w:line="240" w:lineRule="auto"/>
+              <w:contextualSpacing/>
+              <w:rPr>
+                <w:rFonts w:ascii="Calibri" w:eastAsia="Calibri" w:hAnsi="Calibri" w:cs="Calibri"/>
+                <w:color w:val="000000" w:themeColor="text1"/>
+                <w:sz w:val="28"/>
+                <w:szCs w:val="28"/>
+              </w:rPr>
+            </w:pPr>
+          </w:p>
+        </w:tc>
+      </w:tr>
+      <w:tr>
+        <w:trPr>
+          <w:trHeight w:val="495"/>
+        </w:trPr>
+        <w:tc>
+          <w:tcPr>
+            <w:tcW w:w="2627" w:type="dxa"/>
+            <w:tcBorders>
+              <w:top w:val="single" w:sz="6" w:space="0" w:color="000000" w:themeColor="text1"/>
+              <w:left w:val="single" w:sz="6" w:space="0" w:color="000000" w:themeColor="text1"/>
+              <w:bottom w:val="single" w:sz="6" w:space="0" w:color="000000" w:themeColor="text1"/>
+              <w:right w:val="single" w:sz="6" w:space="0" w:color="000000" w:themeColor="text1"/>
+            </w:tcBorders>
+          </w:tcPr>
+          <w:p>
+            <w:pPr>
+              <w:spacing w:after="0" w:line="240" w:lineRule="auto"/>
+              <w:contextualSpacing/>
+              <w:rPr>
+                <w:rFonts w:ascii="Calibri" w:eastAsia="Calibri" w:hAnsi="Calibri" w:cs="Calibri"/>
+                <w:color w:val="000000" w:themeColor="text1"/>
+                <w:sz w:val="28"/>
+                <w:szCs w:val="28"/>
+              </w:rPr>
+            </w:pPr>
+            <w:r>
+              <w:rPr>
+                <w:rFonts w:ascii="Calibri" w:eastAsia="Calibri" w:hAnsi="Calibri" w:cs="Calibri"/>
+                <w:color w:val="000000" w:themeColor="text1"/>
+                <w:sz w:val="28"/>
+                <w:szCs w:val="28"/>
+              </w:rPr>
+              <w:t xml:space="preserve">Household actions </w:t>
+            </w:r>
+          </w:p>
+        </w:tc>
+        <w:tc>
+          <w:tcPr>
+            <w:tcW w:w="6733" w:type="dxa"/>
+            <w:tcBorders>
+              <w:top w:val="single" w:sz="6" w:space="0" w:color="000000" w:themeColor="text1"/>
+              <w:left w:val="single" w:sz="6" w:space="0" w:color="000000" w:themeColor="text1"/>
+              <w:bottom w:val="single" w:sz="6" w:space="0" w:color="000000" w:themeColor="text1"/>
+              <w:right w:val="single" w:sz="6" w:space="0" w:color="000000" w:themeColor="text1"/>
+            </w:tcBorders>
+          </w:tcPr>
+          <w:p>
+            <w:pPr>
+              <w:pStyle w:val="ListParagraph"/>
+              <w:numPr>
+                <w:ilvl w:val="0"/>
+                <w:numId w:val="0"/>
+              </w:numPr>
+              <w:contextualSpacing/>
+              <w:rPr>
+                <w:rFonts w:eastAsia="Calibri"/>
+                <w:color w:val="000000" w:themeColor="text1"/>
+                <w:sz w:val="28"/>
+                <w:szCs w:val="28"/>
+              </w:rPr>
+            </w:pPr>
+          </w:p>
+          <w:p>
+            <w:pPr>
+              <w:spacing w:after="0" w:line="240" w:lineRule="auto"/>
+              <w:contextualSpacing/>
+              <w:rPr>
+                <w:rFonts w:ascii="Calibri" w:eastAsia="Calibri" w:hAnsi="Calibri" w:cs="Calibri"/>
+                <w:color w:val="000000" w:themeColor="text1"/>
+                <w:sz w:val="28"/>
+                <w:szCs w:val="28"/>
+              </w:rPr>
+            </w:pPr>
+          </w:p>
+          <w:p>
+            <w:pPr>
+              <w:spacing w:after="0" w:line="240" w:lineRule="auto"/>
+              <w:contextualSpacing/>
+              <w:rPr>
+                <w:rFonts w:ascii="Calibri" w:eastAsia="Calibri" w:hAnsi="Calibri" w:cs="Calibri"/>
+                <w:color w:val="000000" w:themeColor="text1"/>
+                <w:sz w:val="28"/>
+                <w:szCs w:val="28"/>
+              </w:rPr>
+            </w:pPr>
+          </w:p>
+        </w:tc>
+      </w:tr>
+      <w:tr>
+        <w:trPr>
+          <w:trHeight w:val="495"/>
+        </w:trPr>
+        <w:tc>
+          <w:tcPr>
+            <w:tcW w:w="2627" w:type="dxa"/>
+            <w:tcBorders>
+              <w:top w:val="single" w:sz="6" w:space="0" w:color="000000" w:themeColor="text1"/>
+              <w:left w:val="single" w:sz="6" w:space="0" w:color="000000" w:themeColor="text1"/>
+              <w:bottom w:val="single" w:sz="6" w:space="0" w:color="000000" w:themeColor="text1"/>
+              <w:right w:val="single" w:sz="6" w:space="0" w:color="000000" w:themeColor="text1"/>
+            </w:tcBorders>
+          </w:tcPr>
+          <w:p>
+            <w:pPr>
+              <w:spacing w:after="0" w:line="240" w:lineRule="auto"/>
+              <w:contextualSpacing/>
+              <w:rPr>
+                <w:rFonts w:ascii="Calibri" w:eastAsia="Calibri" w:hAnsi="Calibri" w:cs="Calibri"/>
+                <w:color w:val="000000" w:themeColor="text1"/>
+                <w:sz w:val="28"/>
+                <w:szCs w:val="28"/>
+              </w:rPr>
+            </w:pPr>
+            <w:r>
+              <w:rPr>
+                <w:rFonts w:ascii="Calibri" w:eastAsia="Calibri" w:hAnsi="Calibri" w:cs="Calibri"/>
+                <w:color w:val="000000" w:themeColor="text1"/>
+                <w:sz w:val="28"/>
+                <w:szCs w:val="28"/>
+              </w:rPr>
+              <w:t xml:space="preserve">Community actions </w:t>
+            </w:r>
+          </w:p>
+        </w:tc>
+        <w:tc>
+          <w:tcPr>
+            <w:tcW w:w="6733" w:type="dxa"/>
+            <w:tcBorders>
+              <w:top w:val="single" w:sz="6" w:space="0" w:color="000000" w:themeColor="text1"/>
+              <w:left w:val="single" w:sz="6" w:space="0" w:color="000000" w:themeColor="text1"/>
+              <w:bottom w:val="single" w:sz="6" w:space="0" w:color="000000" w:themeColor="text1"/>
+              <w:right w:val="single" w:sz="6" w:space="0" w:color="000000" w:themeColor="text1"/>
+            </w:tcBorders>
+          </w:tcPr>
+          <w:p>
+            <w:pPr>
+              <w:pStyle w:val="ListParagraph"/>
+              <w:numPr>
+                <w:ilvl w:val="0"/>
+                <w:numId w:val="0"/>
+              </w:numPr>
+              <w:contextualSpacing/>
+              <w:rPr>
+                <w:rFonts w:eastAsia="Calibri"/>
+                <w:color w:val="000000" w:themeColor="text1"/>
+                <w:sz w:val="28"/>
+                <w:szCs w:val="28"/>
+              </w:rPr>
+            </w:pPr>
+          </w:p>
+          <w:p>
+            <w:pPr>
+              <w:spacing w:after="0" w:line="240" w:lineRule="auto"/>
+              <w:contextualSpacing/>
+              <w:rPr>
+                <w:rFonts w:ascii="Calibri" w:eastAsia="Calibri" w:hAnsi="Calibri" w:cs="Calibri"/>
+                <w:color w:val="000000" w:themeColor="text1"/>
+                <w:sz w:val="28"/>
+                <w:szCs w:val="28"/>
+              </w:rPr>
+            </w:pPr>
+          </w:p>
+          <w:p>
+            <w:pPr>
+              <w:spacing w:after="0" w:line="240" w:lineRule="auto"/>
+              <w:contextualSpacing/>
+              <w:rPr>
+                <w:rFonts w:ascii="Calibri" w:eastAsia="Calibri" w:hAnsi="Calibri" w:cs="Calibri"/>
+                <w:color w:val="000000" w:themeColor="text1"/>
+                <w:sz w:val="28"/>
+                <w:szCs w:val="28"/>
+              </w:rPr>
+            </w:pPr>
+          </w:p>
+        </w:tc>
+      </w:tr>
+    </w:tbl>
+    <w:p>
+      <w:pPr>
+        <w:spacing w:after="0" w:line="240" w:lineRule="auto"/>
+        <w:contextualSpacing/>
+        <w:rPr>
+          <w:rFonts w:ascii="Calibri" w:eastAsia="Calibri" w:hAnsi="Calibri" w:cs="Calibri"/>
+          <w:color w:val="000000" w:themeColor="text1"/>
+        </w:rPr>
+      </w:pPr>
+    </w:p>
+    <w:p>
+      <w:pPr>
+        <w:pStyle w:val="Heading2"/>
+        <w:spacing w:before="0" w:line="240" w:lineRule="auto"/>
+        <w:contextualSpacing/>
+      </w:pPr>
+      <w:r>
+        <w:rPr>
+          <w:rFonts w:ascii="Calibri Light" w:eastAsia="Calibri Light" w:hAnsi="Calibri Light" w:cs="Calibri Light"/>
+          <w:szCs w:val="28"/>
+        </w:rPr>
+        <w:t xml:space="preserve">Action </w:t>
+      </w:r>
+      <w:r>
+        <w:rPr>
+          <w:rFonts w:ascii="Calibri Light" w:eastAsia="Calibri Light" w:hAnsi="Calibri Light" w:cs="Calibri Light"/>
+          <w:szCs w:val="28"/>
+        </w:rPr>
+        <w:t>b</w:t>
+      </w:r>
+      <w:r>
+        <w:rPr>
+          <w:rFonts w:ascii="Calibri Light" w:eastAsia="Calibri Light" w:hAnsi="Calibri Light" w:cs="Calibri Light"/>
+          <w:szCs w:val="28"/>
+        </w:rPr>
+        <w:t xml:space="preserve">rainstorming </w:t>
+      </w:r>
+      <w:r>
+        <w:rPr>
+          <w:rFonts w:ascii="Calibri Light" w:eastAsia="Calibri Light" w:hAnsi="Calibri Light" w:cs="Calibri Light"/>
+          <w:szCs w:val="28"/>
+        </w:rPr>
+        <w:t>e</w:t>
+      </w:r>
+      <w:r>
+        <w:rPr>
+          <w:rFonts w:ascii="Calibri Light" w:eastAsia="Calibri Light" w:hAnsi="Calibri Light" w:cs="Calibri Light"/>
+          <w:szCs w:val="28"/>
+        </w:rPr>
+        <w:t>xample</w:t>
+      </w:r>
+    </w:p>
+    <w:p>
+      <w:pPr>
+        <w:spacing w:after="0" w:line="240" w:lineRule="auto"/>
+        <w:contextualSpacing/>
       </w:pPr>
     </w:p>
     <w:tbl>
@@ -771,22 +1526,19 @@
               <w:rPr>
                 <w:rFonts w:ascii="Calibri" w:eastAsia="Calibri" w:hAnsi="Calibri" w:cs="Calibri"/>
                 <w:color w:val="000000" w:themeColor="text1"/>
-                <w:sz w:val="28"/>
-                <w:szCs w:val="28"/>
+                <w:sz w:val="24"/>
+                <w:szCs w:val="24"/>
               </w:rPr>
             </w:pPr>
-          </w:p>
-          <w:p>
-            <w:pPr>
-              <w:spacing w:after="0" w:line="240" w:lineRule="auto"/>
-              <w:contextualSpacing/>
-              <w:rPr>
-                <w:rFonts w:ascii="Calibri" w:eastAsia="Calibri" w:hAnsi="Calibri" w:cs="Calibri"/>
-                <w:color w:val="000000" w:themeColor="text1"/>
-                <w:sz w:val="28"/>
-                <w:szCs w:val="28"/>
-              </w:rPr>
-            </w:pPr>
+            <w:r>
+              <w:rPr>
+                <w:rFonts w:ascii="Calibri" w:eastAsia="Calibri" w:hAnsi="Calibri" w:cs="Calibri"/>
+                <w:color w:val="000000" w:themeColor="text1"/>
+                <w:sz w:val="24"/>
+                <w:szCs w:val="24"/>
+              </w:rPr>
+              <w:t xml:space="preserve">Flooding is severely impacting residents of Parkview neighborhood </w:t>
+            </w:r>
           </w:p>
         </w:tc>
       </w:tr>
@@ -854,22 +1606,37 @@
               <w:rPr>
                 <w:rFonts w:ascii="Calibri" w:eastAsia="Calibri" w:hAnsi="Calibri" w:cs="Calibri"/>
                 <w:color w:val="000000" w:themeColor="text1"/>
-                <w:sz w:val="28"/>
-                <w:szCs w:val="28"/>
+                <w:sz w:val="24"/>
+                <w:szCs w:val="24"/>
               </w:rPr>
             </w:pPr>
-          </w:p>
-          <w:p>
-            <w:pPr>
-              <w:spacing w:after="0" w:line="240" w:lineRule="auto"/>
-              <w:contextualSpacing/>
-              <w:rPr>
-                <w:rFonts w:ascii="Calibri" w:eastAsia="Calibri" w:hAnsi="Calibri" w:cs="Calibri"/>
-                <w:color w:val="000000" w:themeColor="text1"/>
-                <w:sz w:val="28"/>
-                <w:szCs w:val="28"/>
-              </w:rPr>
-            </w:pPr>
+            <w:r>
+              <w:rPr>
+                <w:rFonts w:ascii="Calibri" w:eastAsia="Calibri" w:hAnsi="Calibri" w:cs="Calibri"/>
+                <w:color w:val="000000" w:themeColor="text1"/>
+                <w:sz w:val="24"/>
+                <w:szCs w:val="24"/>
+              </w:rPr>
+              <w:t xml:space="preserve">In 10 </w:t>
+            </w:r>
+            <w:r>
+              <w:rPr>
+                <w:rFonts w:ascii="Calibri" w:eastAsia="Calibri" w:hAnsi="Calibri" w:cs="Calibri"/>
+                <w:color w:val="000000" w:themeColor="text1"/>
+                <w:sz w:val="24"/>
+                <w:szCs w:val="24"/>
+              </w:rPr>
+              <w:t>years,</w:t>
+            </w:r>
+            <w:r>
+              <w:rPr>
+                <w:rFonts w:ascii="Calibri" w:eastAsia="Calibri" w:hAnsi="Calibri" w:cs="Calibri"/>
+                <w:color w:val="000000" w:themeColor="text1"/>
+                <w:sz w:val="24"/>
+                <w:szCs w:val="24"/>
+              </w:rPr>
+              <w:t xml:space="preserve"> the impacts of flooding should be reduced in Parkview neighborhood and residents should be better able to prepare for and recover from flooding </w:t>
+            </w:r>
           </w:p>
         </w:tc>
       </w:tr>
@@ -985,774 +1752,6 @@
                 <w:sz w:val="28"/>
                 <w:szCs w:val="28"/>
               </w:rPr>
-              <w:lastRenderedPageBreak/>
-              <w:t xml:space="preserve">Infrastructure actions </w:t>
-            </w:r>
-          </w:p>
-        </w:tc>
-        <w:tc>
-          <w:tcPr>
-            <w:tcW w:w="6733" w:type="dxa"/>
-            <w:tcBorders>
-              <w:top w:val="single" w:sz="6" w:space="0" w:color="000000" w:themeColor="text1"/>
-              <w:left w:val="single" w:sz="6" w:space="0" w:color="000000" w:themeColor="text1"/>
-              <w:bottom w:val="single" w:sz="6" w:space="0" w:color="000000" w:themeColor="text1"/>
-              <w:right w:val="single" w:sz="6" w:space="0" w:color="000000" w:themeColor="text1"/>
-            </w:tcBorders>
-          </w:tcPr>
-          <w:p>
-            <w:pPr>
-              <w:pStyle w:val="ListParagraph"/>
-              <w:numPr>
-                <w:ilvl w:val="0"/>
-                <w:numId w:val="0"/>
-              </w:numPr>
-              <w:contextualSpacing/>
-              <w:rPr>
-                <w:rFonts w:eastAsia="Calibri"/>
-                <w:color w:val="000000" w:themeColor="text1"/>
-                <w:sz w:val="28"/>
-                <w:szCs w:val="28"/>
-              </w:rPr>
-            </w:pPr>
-          </w:p>
-          <w:p>
-            <w:pPr>
-              <w:spacing w:after="0" w:line="240" w:lineRule="auto"/>
-              <w:contextualSpacing/>
-              <w:rPr>
-                <w:rFonts w:ascii="Calibri" w:eastAsia="Calibri" w:hAnsi="Calibri" w:cs="Calibri"/>
-                <w:color w:val="000000" w:themeColor="text1"/>
-                <w:sz w:val="28"/>
-                <w:szCs w:val="28"/>
-              </w:rPr>
-            </w:pPr>
-          </w:p>
-          <w:p>
-            <w:pPr>
-              <w:spacing w:after="0" w:line="240" w:lineRule="auto"/>
-              <w:contextualSpacing/>
-              <w:rPr>
-                <w:rFonts w:ascii="Calibri" w:eastAsia="Calibri" w:hAnsi="Calibri" w:cs="Calibri"/>
-                <w:color w:val="000000" w:themeColor="text1"/>
-                <w:sz w:val="28"/>
-                <w:szCs w:val="28"/>
-              </w:rPr>
-            </w:pPr>
-          </w:p>
-        </w:tc>
-      </w:tr>
-      <w:tr>
-        <w:trPr>
-          <w:trHeight w:val="495"/>
-        </w:trPr>
-        <w:tc>
-          <w:tcPr>
-            <w:tcW w:w="2627" w:type="dxa"/>
-            <w:tcBorders>
-              <w:top w:val="single" w:sz="6" w:space="0" w:color="000000" w:themeColor="text1"/>
-              <w:left w:val="single" w:sz="6" w:space="0" w:color="000000" w:themeColor="text1"/>
-              <w:bottom w:val="single" w:sz="6" w:space="0" w:color="000000" w:themeColor="text1"/>
-              <w:right w:val="single" w:sz="6" w:space="0" w:color="000000" w:themeColor="text1"/>
-            </w:tcBorders>
-          </w:tcPr>
-          <w:p>
-            <w:pPr>
-              <w:spacing w:after="0" w:line="240" w:lineRule="auto"/>
-              <w:contextualSpacing/>
-              <w:rPr>
-                <w:rFonts w:ascii="Calibri" w:eastAsia="Calibri" w:hAnsi="Calibri" w:cs="Calibri"/>
-                <w:color w:val="000000" w:themeColor="text1"/>
-                <w:sz w:val="28"/>
-                <w:szCs w:val="28"/>
-              </w:rPr>
-            </w:pPr>
-            <w:r>
-              <w:rPr>
-                <w:rFonts w:ascii="Calibri" w:eastAsia="Calibri" w:hAnsi="Calibri" w:cs="Calibri"/>
-                <w:color w:val="000000" w:themeColor="text1"/>
-                <w:sz w:val="28"/>
-                <w:szCs w:val="28"/>
-              </w:rPr>
-              <w:t xml:space="preserve">Policy actions </w:t>
-            </w:r>
-          </w:p>
-        </w:tc>
-        <w:tc>
-          <w:tcPr>
-            <w:tcW w:w="6733" w:type="dxa"/>
-            <w:tcBorders>
-              <w:top w:val="single" w:sz="6" w:space="0" w:color="000000" w:themeColor="text1"/>
-              <w:left w:val="single" w:sz="6" w:space="0" w:color="000000" w:themeColor="text1"/>
-              <w:bottom w:val="single" w:sz="6" w:space="0" w:color="000000" w:themeColor="text1"/>
-              <w:right w:val="single" w:sz="6" w:space="0" w:color="000000" w:themeColor="text1"/>
-            </w:tcBorders>
-          </w:tcPr>
-          <w:p>
-            <w:pPr>
-              <w:pStyle w:val="ListParagraph"/>
-              <w:numPr>
-                <w:ilvl w:val="0"/>
-                <w:numId w:val="0"/>
-              </w:numPr>
-              <w:contextualSpacing/>
-              <w:rPr>
-                <w:rFonts w:eastAsia="Calibri"/>
-                <w:color w:val="000000" w:themeColor="text1"/>
-                <w:sz w:val="28"/>
-                <w:szCs w:val="28"/>
-              </w:rPr>
-            </w:pPr>
-          </w:p>
-          <w:p>
-            <w:pPr>
-              <w:spacing w:after="0" w:line="240" w:lineRule="auto"/>
-              <w:contextualSpacing/>
-              <w:rPr>
-                <w:rFonts w:ascii="Calibri" w:eastAsia="Calibri" w:hAnsi="Calibri" w:cs="Calibri"/>
-                <w:color w:val="000000" w:themeColor="text1"/>
-                <w:sz w:val="28"/>
-                <w:szCs w:val="28"/>
-              </w:rPr>
-            </w:pPr>
-          </w:p>
-          <w:p>
-            <w:pPr>
-              <w:spacing w:after="0" w:line="240" w:lineRule="auto"/>
-              <w:contextualSpacing/>
-              <w:rPr>
-                <w:rFonts w:ascii="Calibri" w:eastAsia="Calibri" w:hAnsi="Calibri" w:cs="Calibri"/>
-                <w:color w:val="000000" w:themeColor="text1"/>
-                <w:sz w:val="28"/>
-                <w:szCs w:val="28"/>
-              </w:rPr>
-            </w:pPr>
-          </w:p>
-        </w:tc>
-      </w:tr>
-      <w:tr>
-        <w:trPr>
-          <w:trHeight w:val="495"/>
-        </w:trPr>
-        <w:tc>
-          <w:tcPr>
-            <w:tcW w:w="2627" w:type="dxa"/>
-            <w:tcBorders>
-              <w:top w:val="single" w:sz="6" w:space="0" w:color="000000" w:themeColor="text1"/>
-              <w:left w:val="single" w:sz="6" w:space="0" w:color="000000" w:themeColor="text1"/>
-              <w:bottom w:val="single" w:sz="6" w:space="0" w:color="000000" w:themeColor="text1"/>
-              <w:right w:val="single" w:sz="6" w:space="0" w:color="000000" w:themeColor="text1"/>
-            </w:tcBorders>
-          </w:tcPr>
-          <w:p>
-            <w:pPr>
-              <w:spacing w:after="0" w:line="240" w:lineRule="auto"/>
-              <w:contextualSpacing/>
-              <w:rPr>
-                <w:rFonts w:ascii="Calibri" w:eastAsia="Calibri" w:hAnsi="Calibri" w:cs="Calibri"/>
-                <w:color w:val="000000" w:themeColor="text1"/>
-                <w:sz w:val="28"/>
-                <w:szCs w:val="28"/>
-              </w:rPr>
-            </w:pPr>
-            <w:r>
-              <w:rPr>
-                <w:rFonts w:ascii="Calibri" w:eastAsia="Calibri" w:hAnsi="Calibri" w:cs="Calibri"/>
-                <w:color w:val="000000" w:themeColor="text1"/>
-                <w:sz w:val="28"/>
-                <w:szCs w:val="28"/>
-              </w:rPr>
-              <w:t xml:space="preserve">Government actions </w:t>
-            </w:r>
-          </w:p>
-        </w:tc>
-        <w:tc>
-          <w:tcPr>
-            <w:tcW w:w="6733" w:type="dxa"/>
-            <w:tcBorders>
-              <w:top w:val="single" w:sz="6" w:space="0" w:color="000000" w:themeColor="text1"/>
-              <w:left w:val="single" w:sz="6" w:space="0" w:color="000000" w:themeColor="text1"/>
-              <w:bottom w:val="single" w:sz="6" w:space="0" w:color="000000" w:themeColor="text1"/>
-              <w:right w:val="single" w:sz="6" w:space="0" w:color="000000" w:themeColor="text1"/>
-            </w:tcBorders>
-          </w:tcPr>
-          <w:p>
-            <w:pPr>
-              <w:pStyle w:val="ListParagraph"/>
-              <w:numPr>
-                <w:ilvl w:val="0"/>
-                <w:numId w:val="0"/>
-              </w:numPr>
-              <w:contextualSpacing/>
-              <w:rPr>
-                <w:rFonts w:eastAsia="Calibri"/>
-                <w:color w:val="000000" w:themeColor="text1"/>
-                <w:sz w:val="28"/>
-                <w:szCs w:val="28"/>
-              </w:rPr>
-            </w:pPr>
-          </w:p>
-          <w:p>
-            <w:pPr>
-              <w:spacing w:after="0" w:line="240" w:lineRule="auto"/>
-              <w:contextualSpacing/>
-              <w:rPr>
-                <w:rFonts w:ascii="Calibri" w:eastAsia="Calibri" w:hAnsi="Calibri" w:cs="Calibri"/>
-                <w:color w:val="000000" w:themeColor="text1"/>
-                <w:sz w:val="28"/>
-                <w:szCs w:val="28"/>
-              </w:rPr>
-            </w:pPr>
-          </w:p>
-          <w:p>
-            <w:pPr>
-              <w:spacing w:after="0" w:line="240" w:lineRule="auto"/>
-              <w:contextualSpacing/>
-              <w:rPr>
-                <w:rFonts w:ascii="Calibri" w:eastAsia="Calibri" w:hAnsi="Calibri" w:cs="Calibri"/>
-                <w:color w:val="000000" w:themeColor="text1"/>
-                <w:sz w:val="28"/>
-                <w:szCs w:val="28"/>
-              </w:rPr>
-            </w:pPr>
-          </w:p>
-        </w:tc>
-      </w:tr>
-      <w:tr>
-        <w:trPr>
-          <w:trHeight w:val="495"/>
-        </w:trPr>
-        <w:tc>
-          <w:tcPr>
-            <w:tcW w:w="2627" w:type="dxa"/>
-            <w:tcBorders>
-              <w:top w:val="single" w:sz="6" w:space="0" w:color="000000" w:themeColor="text1"/>
-              <w:left w:val="single" w:sz="6" w:space="0" w:color="000000" w:themeColor="text1"/>
-              <w:bottom w:val="single" w:sz="6" w:space="0" w:color="000000" w:themeColor="text1"/>
-              <w:right w:val="single" w:sz="6" w:space="0" w:color="000000" w:themeColor="text1"/>
-            </w:tcBorders>
-          </w:tcPr>
-          <w:p>
-            <w:pPr>
-              <w:spacing w:after="0" w:line="240" w:lineRule="auto"/>
-              <w:contextualSpacing/>
-              <w:rPr>
-                <w:rFonts w:ascii="Calibri" w:eastAsia="Calibri" w:hAnsi="Calibri" w:cs="Calibri"/>
-                <w:color w:val="000000" w:themeColor="text1"/>
-                <w:sz w:val="28"/>
-                <w:szCs w:val="28"/>
-              </w:rPr>
-            </w:pPr>
-            <w:r>
-              <w:rPr>
-                <w:rFonts w:ascii="Calibri" w:eastAsia="Calibri" w:hAnsi="Calibri" w:cs="Calibri"/>
-                <w:color w:val="000000" w:themeColor="text1"/>
-                <w:sz w:val="28"/>
-                <w:szCs w:val="28"/>
-              </w:rPr>
-              <w:t xml:space="preserve">Household actions </w:t>
-            </w:r>
-          </w:p>
-        </w:tc>
-        <w:tc>
-          <w:tcPr>
-            <w:tcW w:w="6733" w:type="dxa"/>
-            <w:tcBorders>
-              <w:top w:val="single" w:sz="6" w:space="0" w:color="000000" w:themeColor="text1"/>
-              <w:left w:val="single" w:sz="6" w:space="0" w:color="000000" w:themeColor="text1"/>
-              <w:bottom w:val="single" w:sz="6" w:space="0" w:color="000000" w:themeColor="text1"/>
-              <w:right w:val="single" w:sz="6" w:space="0" w:color="000000" w:themeColor="text1"/>
-            </w:tcBorders>
-          </w:tcPr>
-          <w:p>
-            <w:pPr>
-              <w:pStyle w:val="ListParagraph"/>
-              <w:numPr>
-                <w:ilvl w:val="0"/>
-                <w:numId w:val="0"/>
-              </w:numPr>
-              <w:contextualSpacing/>
-              <w:rPr>
-                <w:rFonts w:eastAsia="Calibri"/>
-                <w:color w:val="000000" w:themeColor="text1"/>
-                <w:sz w:val="28"/>
-                <w:szCs w:val="28"/>
-              </w:rPr>
-            </w:pPr>
-          </w:p>
-          <w:p>
-            <w:pPr>
-              <w:spacing w:after="0" w:line="240" w:lineRule="auto"/>
-              <w:contextualSpacing/>
-              <w:rPr>
-                <w:rFonts w:ascii="Calibri" w:eastAsia="Calibri" w:hAnsi="Calibri" w:cs="Calibri"/>
-                <w:color w:val="000000" w:themeColor="text1"/>
-                <w:sz w:val="28"/>
-                <w:szCs w:val="28"/>
-              </w:rPr>
-            </w:pPr>
-          </w:p>
-          <w:p>
-            <w:pPr>
-              <w:spacing w:after="0" w:line="240" w:lineRule="auto"/>
-              <w:contextualSpacing/>
-              <w:rPr>
-                <w:rFonts w:ascii="Calibri" w:eastAsia="Calibri" w:hAnsi="Calibri" w:cs="Calibri"/>
-                <w:color w:val="000000" w:themeColor="text1"/>
-                <w:sz w:val="28"/>
-                <w:szCs w:val="28"/>
-              </w:rPr>
-            </w:pPr>
-          </w:p>
-        </w:tc>
-      </w:tr>
-      <w:tr>
-        <w:trPr>
-          <w:trHeight w:val="495"/>
-        </w:trPr>
-        <w:tc>
-          <w:tcPr>
-            <w:tcW w:w="2627" w:type="dxa"/>
-            <w:tcBorders>
-              <w:top w:val="single" w:sz="6" w:space="0" w:color="000000" w:themeColor="text1"/>
-              <w:left w:val="single" w:sz="6" w:space="0" w:color="000000" w:themeColor="text1"/>
-              <w:bottom w:val="single" w:sz="6" w:space="0" w:color="000000" w:themeColor="text1"/>
-              <w:right w:val="single" w:sz="6" w:space="0" w:color="000000" w:themeColor="text1"/>
-            </w:tcBorders>
-          </w:tcPr>
-          <w:p>
-            <w:pPr>
-              <w:spacing w:after="0" w:line="240" w:lineRule="auto"/>
-              <w:contextualSpacing/>
-              <w:rPr>
-                <w:rFonts w:ascii="Calibri" w:eastAsia="Calibri" w:hAnsi="Calibri" w:cs="Calibri"/>
-                <w:color w:val="000000" w:themeColor="text1"/>
-                <w:sz w:val="28"/>
-                <w:szCs w:val="28"/>
-              </w:rPr>
-            </w:pPr>
-            <w:r>
-              <w:rPr>
-                <w:rFonts w:ascii="Calibri" w:eastAsia="Calibri" w:hAnsi="Calibri" w:cs="Calibri"/>
-                <w:color w:val="000000" w:themeColor="text1"/>
-                <w:sz w:val="28"/>
-                <w:szCs w:val="28"/>
-              </w:rPr>
-              <w:t xml:space="preserve">Community actions </w:t>
-            </w:r>
-          </w:p>
-        </w:tc>
-        <w:tc>
-          <w:tcPr>
-            <w:tcW w:w="6733" w:type="dxa"/>
-            <w:tcBorders>
-              <w:top w:val="single" w:sz="6" w:space="0" w:color="000000" w:themeColor="text1"/>
-              <w:left w:val="single" w:sz="6" w:space="0" w:color="000000" w:themeColor="text1"/>
-              <w:bottom w:val="single" w:sz="6" w:space="0" w:color="000000" w:themeColor="text1"/>
-              <w:right w:val="single" w:sz="6" w:space="0" w:color="000000" w:themeColor="text1"/>
-            </w:tcBorders>
-          </w:tcPr>
-          <w:p>
-            <w:pPr>
-              <w:pStyle w:val="ListParagraph"/>
-              <w:numPr>
-                <w:ilvl w:val="0"/>
-                <w:numId w:val="0"/>
-              </w:numPr>
-              <w:contextualSpacing/>
-              <w:rPr>
-                <w:rFonts w:eastAsia="Calibri"/>
-                <w:color w:val="000000" w:themeColor="text1"/>
-                <w:sz w:val="28"/>
-                <w:szCs w:val="28"/>
-              </w:rPr>
-            </w:pPr>
-          </w:p>
-          <w:p>
-            <w:pPr>
-              <w:spacing w:after="0" w:line="240" w:lineRule="auto"/>
-              <w:contextualSpacing/>
-              <w:rPr>
-                <w:rFonts w:ascii="Calibri" w:eastAsia="Calibri" w:hAnsi="Calibri" w:cs="Calibri"/>
-                <w:color w:val="000000" w:themeColor="text1"/>
-                <w:sz w:val="28"/>
-                <w:szCs w:val="28"/>
-              </w:rPr>
-            </w:pPr>
-          </w:p>
-          <w:p>
-            <w:pPr>
-              <w:spacing w:after="0" w:line="240" w:lineRule="auto"/>
-              <w:contextualSpacing/>
-              <w:rPr>
-                <w:rFonts w:ascii="Calibri" w:eastAsia="Calibri" w:hAnsi="Calibri" w:cs="Calibri"/>
-                <w:color w:val="000000" w:themeColor="text1"/>
-                <w:sz w:val="28"/>
-                <w:szCs w:val="28"/>
-              </w:rPr>
-            </w:pPr>
-          </w:p>
-        </w:tc>
-      </w:tr>
-    </w:tbl>
-    <w:p>
-      <w:pPr>
-        <w:spacing w:after="0" w:line="240" w:lineRule="auto"/>
-        <w:contextualSpacing/>
-        <w:rPr>
-          <w:rFonts w:ascii="Calibri" w:eastAsia="Calibri" w:hAnsi="Calibri" w:cs="Calibri"/>
-          <w:color w:val="000000" w:themeColor="text1"/>
-        </w:rPr>
-      </w:pPr>
-    </w:p>
-    <w:p>
-      <w:pPr>
-        <w:pStyle w:val="Heading2"/>
-        <w:spacing w:before="0" w:line="240" w:lineRule="auto"/>
-        <w:contextualSpacing/>
-      </w:pPr>
-      <w:r>
-        <w:rPr>
-          <w:rFonts w:ascii="Calibri Light" w:eastAsia="Calibri Light" w:hAnsi="Calibri Light" w:cs="Calibri Light"/>
-          <w:szCs w:val="28"/>
-        </w:rPr>
-        <w:t xml:space="preserve">Action </w:t>
-      </w:r>
-      <w:r>
-        <w:rPr>
-          <w:rFonts w:ascii="Calibri Light" w:eastAsia="Calibri Light" w:hAnsi="Calibri Light" w:cs="Calibri Light"/>
-          <w:szCs w:val="28"/>
-        </w:rPr>
-        <w:t>b</w:t>
-      </w:r>
-      <w:r>
-        <w:rPr>
-          <w:rFonts w:ascii="Calibri Light" w:eastAsia="Calibri Light" w:hAnsi="Calibri Light" w:cs="Calibri Light"/>
-          <w:szCs w:val="28"/>
-        </w:rPr>
-        <w:t xml:space="preserve">rainstorming </w:t>
-      </w:r>
-      <w:r>
-        <w:rPr>
-          <w:rFonts w:ascii="Calibri Light" w:eastAsia="Calibri Light" w:hAnsi="Calibri Light" w:cs="Calibri Light"/>
-          <w:szCs w:val="28"/>
-        </w:rPr>
-        <w:t>e</w:t>
-      </w:r>
-      <w:r>
-        <w:rPr>
-          <w:rFonts w:ascii="Calibri Light" w:eastAsia="Calibri Light" w:hAnsi="Calibri Light" w:cs="Calibri Light"/>
-          <w:szCs w:val="28"/>
-        </w:rPr>
-        <w:t>xample</w:t>
-      </w:r>
-    </w:p>
-    <w:p>
-      <w:pPr>
-        <w:spacing w:after="0" w:line="240" w:lineRule="auto"/>
-        <w:contextualSpacing/>
-      </w:pPr>
-    </w:p>
-    <w:tbl>
-      <w:tblPr>
-        <w:tblW w:w="0" w:type="auto"/>
-        <w:tblLayout w:type="fixed"/>
-        <w:tblLook w:val="04A0" w:firstRow="1" w:lastRow="0" w:firstColumn="1" w:lastColumn="0" w:noHBand="0" w:noVBand="1"/>
-      </w:tblPr>
-      <w:tblGrid>
-        <w:gridCol w:w="2627"/>
-        <w:gridCol w:w="6733"/>
-      </w:tblGrid>
-      <w:tr>
-        <w:trPr>
-          <w:trHeight w:val="390"/>
-        </w:trPr>
-        <w:tc>
-          <w:tcPr>
-            <w:tcW w:w="2627" w:type="dxa"/>
-            <w:tcBorders>
-              <w:top w:val="single" w:sz="6" w:space="0" w:color="000000" w:themeColor="text1"/>
-              <w:left w:val="single" w:sz="6" w:space="0" w:color="000000" w:themeColor="text1"/>
-              <w:bottom w:val="single" w:sz="6" w:space="0" w:color="000000" w:themeColor="text1"/>
-              <w:right w:val="single" w:sz="6" w:space="0" w:color="000000" w:themeColor="text1"/>
-            </w:tcBorders>
-          </w:tcPr>
-          <w:p>
-            <w:pPr>
-              <w:spacing w:after="0" w:line="240" w:lineRule="auto"/>
-              <w:contextualSpacing/>
-              <w:rPr>
-                <w:rFonts w:ascii="Calibri" w:eastAsia="Calibri" w:hAnsi="Calibri" w:cs="Calibri"/>
-                <w:color w:val="000000" w:themeColor="text1"/>
-                <w:sz w:val="28"/>
-                <w:szCs w:val="28"/>
-              </w:rPr>
-            </w:pPr>
-            <w:r>
-              <w:rPr>
-                <w:rFonts w:ascii="Calibri" w:eastAsia="Calibri" w:hAnsi="Calibri" w:cs="Calibri"/>
-                <w:b/>
-                <w:bCs/>
-                <w:color w:val="000000" w:themeColor="text1"/>
-                <w:sz w:val="28"/>
-                <w:szCs w:val="28"/>
-              </w:rPr>
-              <w:t>Action Area #1</w:t>
-            </w:r>
-            <w:r>
-              <w:rPr>
-                <w:rFonts w:ascii="Calibri" w:eastAsia="Calibri" w:hAnsi="Calibri" w:cs="Calibri"/>
-                <w:color w:val="000000" w:themeColor="text1"/>
-                <w:sz w:val="28"/>
-                <w:szCs w:val="28"/>
-              </w:rPr>
-              <w:t xml:space="preserve"> </w:t>
-            </w:r>
-          </w:p>
-        </w:tc>
-        <w:tc>
-          <w:tcPr>
-            <w:tcW w:w="6733" w:type="dxa"/>
-            <w:tcBorders>
-              <w:top w:val="single" w:sz="6" w:space="0" w:color="000000" w:themeColor="text1"/>
-              <w:left w:val="single" w:sz="6" w:space="0" w:color="000000" w:themeColor="text1"/>
-              <w:bottom w:val="single" w:sz="6" w:space="0" w:color="000000" w:themeColor="text1"/>
-              <w:right w:val="single" w:sz="6" w:space="0" w:color="000000" w:themeColor="text1"/>
-            </w:tcBorders>
-          </w:tcPr>
-          <w:p>
-            <w:pPr>
-              <w:spacing w:after="0" w:line="240" w:lineRule="auto"/>
-              <w:contextualSpacing/>
-              <w:rPr>
-                <w:rFonts w:ascii="Calibri" w:eastAsia="Calibri" w:hAnsi="Calibri" w:cs="Calibri"/>
-                <w:color w:val="000000" w:themeColor="text1"/>
-                <w:sz w:val="24"/>
-                <w:szCs w:val="24"/>
-              </w:rPr>
-            </w:pPr>
-            <w:r>
-              <w:rPr>
-                <w:rFonts w:ascii="Calibri" w:eastAsia="Calibri" w:hAnsi="Calibri" w:cs="Calibri"/>
-                <w:color w:val="000000" w:themeColor="text1"/>
-                <w:sz w:val="24"/>
-                <w:szCs w:val="24"/>
-              </w:rPr>
-              <w:t xml:space="preserve">Flooding is severely impacting residents of Parkview neighborhood </w:t>
-            </w:r>
-          </w:p>
-        </w:tc>
-      </w:tr>
-      <w:tr>
-        <w:trPr>
-          <w:trHeight w:val="495"/>
-        </w:trPr>
-        <w:tc>
-          <w:tcPr>
-            <w:tcW w:w="2627" w:type="dxa"/>
-            <w:tcBorders>
-              <w:top w:val="single" w:sz="6" w:space="0" w:color="000000" w:themeColor="text1"/>
-              <w:left w:val="single" w:sz="6" w:space="0" w:color="000000" w:themeColor="text1"/>
-              <w:bottom w:val="single" w:sz="6" w:space="0" w:color="000000" w:themeColor="text1"/>
-              <w:right w:val="single" w:sz="6" w:space="0" w:color="000000" w:themeColor="text1"/>
-            </w:tcBorders>
-          </w:tcPr>
-          <w:p>
-            <w:pPr>
-              <w:spacing w:after="0" w:line="240" w:lineRule="auto"/>
-              <w:contextualSpacing/>
-              <w:rPr>
-                <w:rFonts w:ascii="Calibri" w:eastAsia="Calibri" w:hAnsi="Calibri" w:cs="Calibri"/>
-                <w:color w:val="000000" w:themeColor="text1"/>
-                <w:sz w:val="28"/>
-                <w:szCs w:val="28"/>
-              </w:rPr>
-            </w:pPr>
-            <w:r>
-              <w:rPr>
-                <w:rFonts w:ascii="Calibri" w:eastAsia="Calibri" w:hAnsi="Calibri" w:cs="Calibri"/>
-                <w:b/>
-                <w:bCs/>
-                <w:color w:val="000000" w:themeColor="text1"/>
-                <w:sz w:val="28"/>
-                <w:szCs w:val="28"/>
-              </w:rPr>
-              <w:t>Vision</w:t>
-            </w:r>
-            <w:r>
-              <w:rPr>
-                <w:rFonts w:ascii="Calibri" w:eastAsia="Calibri" w:hAnsi="Calibri" w:cs="Calibri"/>
-                <w:color w:val="000000" w:themeColor="text1"/>
-                <w:sz w:val="28"/>
-                <w:szCs w:val="28"/>
-              </w:rPr>
-              <w:t xml:space="preserve"> </w:t>
-            </w:r>
-          </w:p>
-        </w:tc>
-        <w:tc>
-          <w:tcPr>
-            <w:tcW w:w="6733" w:type="dxa"/>
-            <w:tcBorders>
-              <w:top w:val="single" w:sz="6" w:space="0" w:color="000000" w:themeColor="text1"/>
-              <w:left w:val="single" w:sz="6" w:space="0" w:color="000000" w:themeColor="text1"/>
-              <w:bottom w:val="single" w:sz="6" w:space="0" w:color="000000" w:themeColor="text1"/>
-              <w:right w:val="single" w:sz="6" w:space="0" w:color="000000" w:themeColor="text1"/>
-            </w:tcBorders>
-          </w:tcPr>
-          <w:p>
-            <w:pPr>
-              <w:spacing w:after="0" w:line="240" w:lineRule="auto"/>
-              <w:contextualSpacing/>
-              <w:rPr>
-                <w:rFonts w:ascii="Calibri" w:eastAsia="Calibri" w:hAnsi="Calibri" w:cs="Calibri"/>
-                <w:color w:val="000000" w:themeColor="text1"/>
-                <w:sz w:val="24"/>
-                <w:szCs w:val="24"/>
-              </w:rPr>
-            </w:pPr>
-            <w:r>
-              <w:rPr>
-                <w:rFonts w:ascii="Calibri" w:eastAsia="Calibri" w:hAnsi="Calibri" w:cs="Calibri"/>
-                <w:color w:val="000000" w:themeColor="text1"/>
-                <w:sz w:val="24"/>
-                <w:szCs w:val="24"/>
-              </w:rPr>
-              <w:t xml:space="preserve">In 10 </w:t>
-            </w:r>
-            <w:r>
-              <w:rPr>
-                <w:rFonts w:ascii="Calibri" w:eastAsia="Calibri" w:hAnsi="Calibri" w:cs="Calibri"/>
-                <w:color w:val="000000" w:themeColor="text1"/>
-                <w:sz w:val="24"/>
-                <w:szCs w:val="24"/>
-              </w:rPr>
-              <w:t>years,</w:t>
-            </w:r>
-            <w:r>
-              <w:rPr>
-                <w:rFonts w:ascii="Calibri" w:eastAsia="Calibri" w:hAnsi="Calibri" w:cs="Calibri"/>
-                <w:color w:val="000000" w:themeColor="text1"/>
-                <w:sz w:val="24"/>
-                <w:szCs w:val="24"/>
-              </w:rPr>
-              <w:t xml:space="preserve"> the impacts of flooding should be reduced in Parkview neighborhood and residents should be better able to prepare for and recover from flooding </w:t>
-            </w:r>
-          </w:p>
-        </w:tc>
-      </w:tr>
-      <w:tr>
-        <w:trPr>
-          <w:trHeight w:val="495"/>
-        </w:trPr>
-        <w:tc>
-          <w:tcPr>
-            <w:tcW w:w="2627" w:type="dxa"/>
-            <w:tcBorders>
-              <w:top w:val="single" w:sz="6" w:space="0" w:color="000000" w:themeColor="text1"/>
-              <w:left w:val="single" w:sz="6" w:space="0" w:color="000000" w:themeColor="text1"/>
-              <w:bottom w:val="single" w:sz="6" w:space="0" w:color="000000" w:themeColor="text1"/>
-              <w:right w:val="single" w:sz="6" w:space="0" w:color="000000" w:themeColor="text1"/>
-            </w:tcBorders>
-          </w:tcPr>
-          <w:p>
-            <w:pPr>
-              <w:spacing w:after="0" w:line="240" w:lineRule="auto"/>
-              <w:contextualSpacing/>
-              <w:rPr>
-                <w:rFonts w:ascii="Calibri" w:eastAsia="Calibri" w:hAnsi="Calibri" w:cs="Calibri"/>
-                <w:color w:val="000000" w:themeColor="text1"/>
-                <w:sz w:val="28"/>
-                <w:szCs w:val="28"/>
-              </w:rPr>
-            </w:pPr>
-            <w:r>
-              <w:rPr>
-                <w:rFonts w:ascii="Calibri" w:eastAsia="Calibri" w:hAnsi="Calibri" w:cs="Calibri"/>
-                <w:b/>
-                <w:bCs/>
-                <w:color w:val="000000" w:themeColor="text1"/>
-                <w:sz w:val="28"/>
-                <w:szCs w:val="28"/>
-              </w:rPr>
-              <w:t>Actions Brainstorming</w:t>
-            </w:r>
-            <w:r>
-              <w:rPr>
-                <w:rFonts w:ascii="Calibri" w:eastAsia="Calibri" w:hAnsi="Calibri" w:cs="Calibri"/>
-                <w:color w:val="000000" w:themeColor="text1"/>
-                <w:sz w:val="28"/>
-                <w:szCs w:val="28"/>
-              </w:rPr>
-              <w:t xml:space="preserve"> </w:t>
-            </w:r>
-          </w:p>
-        </w:tc>
-        <w:tc>
-          <w:tcPr>
-            <w:tcW w:w="6733" w:type="dxa"/>
-            <w:tcBorders>
-              <w:top w:val="single" w:sz="6" w:space="0" w:color="000000" w:themeColor="text1"/>
-              <w:left w:val="single" w:sz="6" w:space="0" w:color="000000" w:themeColor="text1"/>
-              <w:bottom w:val="single" w:sz="6" w:space="0" w:color="000000" w:themeColor="text1"/>
-              <w:right w:val="single" w:sz="6" w:space="0" w:color="000000" w:themeColor="text1"/>
-            </w:tcBorders>
-          </w:tcPr>
-          <w:p>
-            <w:pPr>
-              <w:spacing w:after="0" w:line="240" w:lineRule="auto"/>
-              <w:contextualSpacing/>
-              <w:rPr>
-                <w:rFonts w:ascii="Calibri" w:eastAsia="Calibri" w:hAnsi="Calibri" w:cs="Calibri"/>
-                <w:color w:val="000000" w:themeColor="text1"/>
-                <w:sz w:val="28"/>
-                <w:szCs w:val="28"/>
-              </w:rPr>
-            </w:pPr>
-            <w:r>
-              <w:rPr>
-                <w:rFonts w:ascii="Calibri" w:eastAsia="Calibri" w:hAnsi="Calibri" w:cs="Calibri"/>
-                <w:color w:val="000000" w:themeColor="text1"/>
-                <w:sz w:val="28"/>
-                <w:szCs w:val="28"/>
-              </w:rPr>
-              <w:t xml:space="preserve"> </w:t>
-            </w:r>
-          </w:p>
-        </w:tc>
-      </w:tr>
-      <w:tr>
-        <w:trPr>
-          <w:trHeight w:val="495"/>
-        </w:trPr>
-        <w:tc>
-          <w:tcPr>
-            <w:tcW w:w="2627" w:type="dxa"/>
-            <w:tcBorders>
-              <w:top w:val="single" w:sz="6" w:space="0" w:color="000000" w:themeColor="text1"/>
-              <w:left w:val="single" w:sz="6" w:space="0" w:color="000000" w:themeColor="text1"/>
-              <w:bottom w:val="single" w:sz="6" w:space="0" w:color="000000" w:themeColor="text1"/>
-              <w:right w:val="single" w:sz="6" w:space="0" w:color="000000" w:themeColor="text1"/>
-            </w:tcBorders>
-          </w:tcPr>
-          <w:p>
-            <w:pPr>
-              <w:spacing w:after="0" w:line="240" w:lineRule="auto"/>
-              <w:contextualSpacing/>
-              <w:rPr>
-                <w:rFonts w:ascii="Calibri" w:eastAsia="Calibri" w:hAnsi="Calibri" w:cs="Calibri"/>
-                <w:color w:val="000000" w:themeColor="text1"/>
-                <w:sz w:val="28"/>
-                <w:szCs w:val="28"/>
-              </w:rPr>
-            </w:pPr>
-            <w:r>
-              <w:rPr>
-                <w:rFonts w:ascii="Calibri" w:eastAsia="Calibri" w:hAnsi="Calibri" w:cs="Calibri"/>
-                <w:color w:val="000000" w:themeColor="text1"/>
-                <w:sz w:val="28"/>
-                <w:szCs w:val="28"/>
-              </w:rPr>
               <w:t xml:space="preserve">Infrastructure actions </w:t>
             </w:r>
           </w:p>
@@ -2285,9 +2284,9 @@
       </w:r>
     </w:p>
     <w:sectPr>
-      <w:headerReference w:type="default" r:id="rId11"/>
-      <w:footerReference w:type="even" r:id="rId12"/>
-      <w:footerReference w:type="default" r:id="rId13"/>
+      <w:headerReference w:type="default" r:id="rId12"/>
+      <w:footerReference w:type="even" r:id="rId13"/>
+      <w:footerReference w:type="default" r:id="rId14"/>
       <w:pgSz w:w="12240" w:h="15840"/>
       <w:pgMar w:top="1440" w:right="1440" w:bottom="1440" w:left="1440" w:header="720" w:footer="720" w:gutter="0"/>
       <w:cols w:space="720"/>
@@ -2373,11 +2372,6 @@
         <w:docPartUnique/>
       </w:docPartObj>
     </w:sdtPr>
-    <w:sdtEndPr>
-      <w:rPr>
-        <w:rStyle w:val="PageNumber"/>
-      </w:rPr>
-    </w:sdtEndPr>
     <w:sdtContent>
       <w:p>
         <w:pPr>
@@ -4347,19 +4341,6 @@
 </file>
 
 <file path=customXml/item1.xml><?xml version="1.0" encoding="utf-8"?>
-<b:Sources xmlns:b="http://schemas.openxmlformats.org/officeDocument/2006/bibliography" xmlns="http://schemas.openxmlformats.org/officeDocument/2006/bibliography" SelectedStyle="/APASixthEditionOfficeOnline.xsl" StyleName="APA" Version="6"/>
-</file>
-
-<file path=customXml/item2.xml><?xml version="1.0" encoding="utf-8"?>
-<?mso-contentType ?>
-<FormTemplates xmlns="http://schemas.microsoft.com/sharepoint/v3/contenttype/forms">
-  <Display>DocumentLibraryForm</Display>
-  <Edit>DocumentLibraryForm</Edit>
-  <New>DocumentLibraryForm</New>
-</FormTemplates>
-</file>
-
-<file path=customXml/item3.xml><?xml version="1.0" encoding="utf-8"?>
 <p:properties xmlns:p="http://schemas.microsoft.com/office/2006/metadata/properties" xmlns:xsi="http://www.w3.org/2001/XMLSchema-instance" xmlns:pc="http://schemas.microsoft.com/office/infopath/2007/PartnerControls">
   <documentManagement>
     <SharedWithUsers xmlns="8f0ccb0b-2b45-4ecf-807d-d8fd9145fac4">
@@ -4410,7 +4391,25 @@
 </p:properties>
 </file>
 
+<file path=customXml/item2.xml><?xml version="1.0" encoding="utf-8"?>
+<?mso-contentType ?>
+<FormTemplates xmlns="http://schemas.microsoft.com/sharepoint/v3/contenttype/forms">
+  <Display>DocumentLibraryForm</Display>
+  <Edit>DocumentLibraryForm</Edit>
+  <New>DocumentLibraryForm</New>
+</FormTemplates>
+</file>
+
+<file path=customXml/item3.xml><?xml version="1.0" encoding="utf-8"?>
+<?mso-contentType ?>
+<SharedContentType xmlns="Microsoft.SharePoint.Taxonomy.ContentTypeSync" SourceId="29f62856-1543-49d4-a736-4569d363f533" ContentTypeId="0x0101" PreviousValue="false"/>
+</file>
+
 <file path=customXml/item4.xml><?xml version="1.0" encoding="utf-8"?>
+<b:Sources xmlns:b="http://schemas.openxmlformats.org/officeDocument/2006/bibliography" xmlns="http://schemas.openxmlformats.org/officeDocument/2006/bibliography" SelectedStyle="/APASixthEditionOfficeOnline.xsl" StyleName="APA" Version="6"/>
+</file>
+
+<file path=customXml/item5.xml><?xml version="1.0" encoding="utf-8"?>
 <ct:contentTypeSchema xmlns:ct="http://schemas.microsoft.com/office/2006/metadata/contentType" xmlns:ma="http://schemas.microsoft.com/office/2006/metadata/properties/metaAttributes" ct:_="" ma:_="" ma:contentTypeName="Document" ma:contentTypeID="0x010100BCAB26B0D8085F48A9144F3A5DA03370" ma:contentTypeVersion="17" ma:contentTypeDescription="Create a new document." ma:contentTypeScope="" ma:versionID="9ab2f48ef6492263f693cc32ef027b3b">
   <xsd:schema xmlns:xsd="http://www.w3.org/2001/XMLSchema" xmlns:xs="http://www.w3.org/2001/XMLSchema" xmlns:p="http://schemas.microsoft.com/office/2006/metadata/properties" xmlns:ns1="http://schemas.microsoft.com/sharepoint/v3" xmlns:ns2="4ffa91fb-a0ff-4ac5-b2db-65c790d184a4" xmlns:ns3="http://schemas.microsoft.com/sharepoint.v3" xmlns:ns4="http://schemas.microsoft.com/sharepoint/v3/fields" xmlns:ns5="c3fe2bc6-81ec-4aad-a296-b74ae9f31a66" xmlns:ns6="8f0ccb0b-2b45-4ecf-807d-d8fd9145fac4" targetNamespace="http://schemas.microsoft.com/office/2006/metadata/properties" ma:root="true" ma:fieldsID="58b37a4ef94e70e8a2ec92d8baea6fcf" ns1:_="" ns2:_="" ns3:_="" ns4:_="" ns5:_="" ns6:_="">
     <xsd:import namespace="http://schemas.microsoft.com/sharepoint/v3"/>
@@ -4867,15 +4866,17 @@
 </ct:contentTypeSchema>
 </file>
 
-<file path=customXml/item5.xml><?xml version="1.0" encoding="utf-8"?>
-<?mso-contentType ?>
-<SharedContentType xmlns="Microsoft.SharePoint.Taxonomy.ContentTypeSync" SourceId="29f62856-1543-49d4-a736-4569d363f533" ContentTypeId="0x0101" PreviousValue="false"/>
-</file>
-
 <file path=customXml/itemProps1.xml><?xml version="1.0" encoding="utf-8"?>
-<ds:datastoreItem xmlns:ds="http://schemas.openxmlformats.org/officeDocument/2006/customXml" ds:itemID="{A899D5BE-70E1-CB49-B8F4-6CA908803984}">
+<ds:datastoreItem xmlns:ds="http://schemas.openxmlformats.org/officeDocument/2006/customXml" ds:itemID="{1FC2BBAC-56A7-4304-8BBF-94A5098FDDD5}">
   <ds:schemaRefs>
-    <ds:schemaRef ds:uri="http://schemas.openxmlformats.org/officeDocument/2006/bibliography"/>
+    <ds:schemaRef ds:uri="http://schemas.microsoft.com/office/2006/metadata/properties"/>
+    <ds:schemaRef ds:uri="http://schemas.microsoft.com/office/infopath/2007/PartnerControls"/>
+    <ds:schemaRef ds:uri="8f0ccb0b-2b45-4ecf-807d-d8fd9145fac4"/>
+    <ds:schemaRef ds:uri="http://schemas.microsoft.com/sharepoint/v3/fields"/>
+    <ds:schemaRef ds:uri="http://schemas.microsoft.com/sharepoint/v3"/>
+    <ds:schemaRef ds:uri="4ffa91fb-a0ff-4ac5-b2db-65c790d184a4"/>
+    <ds:schemaRef ds:uri="c3fe2bc6-81ec-4aad-a296-b74ae9f31a66"/>
+    <ds:schemaRef ds:uri="http://schemas.microsoft.com/sharepoint.v3"/>
   </ds:schemaRefs>
 </ds:datastoreItem>
 </file>
@@ -4889,19 +4890,40 @@
 </file>
 
 <file path=customXml/itemProps3.xml><?xml version="1.0" encoding="utf-8"?>
-<ds:datastoreItem xmlns:ds="http://schemas.openxmlformats.org/officeDocument/2006/customXml" ds:itemID="{1FC2BBAC-56A7-4304-8BBF-94A5098FDDD5}">
+<ds:datastoreItem xmlns:ds="http://schemas.openxmlformats.org/officeDocument/2006/customXml" ds:itemID="{92078222-564A-49CB-807F-9F82F975E58E}">
   <ds:schemaRefs>
-    <ds:schemaRef ds:uri="http://schemas.microsoft.com/office/2006/metadata/properties"/>
-    <ds:schemaRef ds:uri="http://schemas.microsoft.com/office/infopath/2007/PartnerControls"/>
-    <ds:schemaRef ds:uri="6abd40b1-255a-4c6d-9f51-0ab055223958"/>
+    <ds:schemaRef ds:uri="Microsoft.SharePoint.Taxonomy.ContentTypeSync"/>
   </ds:schemaRefs>
 </ds:datastoreItem>
 </file>
 
 <file path=customXml/itemProps4.xml><?xml version="1.0" encoding="utf-8"?>
-<ds:datastoreItem xmlns:ds="http://schemas.openxmlformats.org/officeDocument/2006/customXml" ds:itemID="{4859F1CB-DD22-4667-A311-AE98CAFD44F2}"/>
+<ds:datastoreItem xmlns:ds="http://schemas.openxmlformats.org/officeDocument/2006/customXml" ds:itemID="{A899D5BE-70E1-CB49-B8F4-6CA908803984}">
+  <ds:schemaRefs>
+    <ds:schemaRef ds:uri="http://schemas.openxmlformats.org/officeDocument/2006/bibliography"/>
+  </ds:schemaRefs>
+</ds:datastoreItem>
 </file>
 
 <file path=customXml/itemProps5.xml><?xml version="1.0" encoding="utf-8"?>
-<ds:datastoreItem xmlns:ds="http://schemas.openxmlformats.org/officeDocument/2006/customXml" ds:itemID="{92078222-564A-49CB-807F-9F82F975E58E}"/>
+<ds:datastoreItem xmlns:ds="http://schemas.openxmlformats.org/officeDocument/2006/customXml" ds:itemID="{4859F1CB-DD22-4667-A311-AE98CAFD44F2}">
+  <ds:schemaRefs>
+    <ds:schemaRef ds:uri="http://schemas.microsoft.com/office/2006/metadata/contentType"/>
+    <ds:schemaRef ds:uri="http://schemas.microsoft.com/office/2006/metadata/properties/metaAttributes"/>
+    <ds:schemaRef ds:uri="http://www.w3.org/2001/XMLSchema"/>
+    <ds:schemaRef ds:uri="http://schemas.microsoft.com/office/2006/metadata/properties"/>
+    <ds:schemaRef ds:uri="http://schemas.microsoft.com/sharepoint/v3"/>
+    <ds:schemaRef ds:uri="4ffa91fb-a0ff-4ac5-b2db-65c790d184a4"/>
+    <ds:schemaRef ds:uri="http://schemas.microsoft.com/sharepoint.v3"/>
+    <ds:schemaRef ds:uri="http://schemas.microsoft.com/sharepoint/v3/fields"/>
+    <ds:schemaRef ds:uri="c3fe2bc6-81ec-4aad-a296-b74ae9f31a66"/>
+    <ds:schemaRef ds:uri="8f0ccb0b-2b45-4ecf-807d-d8fd9145fac4"/>
+    <ds:schemaRef ds:uri="http://schemas.microsoft.com/office/2006/documentManagement/types"/>
+    <ds:schemaRef ds:uri="http://schemas.microsoft.com/office/infopath/2007/PartnerControls"/>
+    <ds:schemaRef ds:uri="http://schemas.openxmlformats.org/package/2006/metadata/core-properties"/>
+    <ds:schemaRef ds:uri="http://purl.org/dc/elements/1.1/"/>
+    <ds:schemaRef ds:uri="http://purl.org/dc/terms/"/>
+    <ds:schemaRef ds:uri="http://schemas.microsoft.com/internal/obd"/>
+  </ds:schemaRefs>
+</ds:datastoreItem>
 </file>
</xml_diff>